<commit_message>
Edited conclusion in report
</commit_message>
<xml_diff>
--- a/Project Report.docx
+++ b/Project Report.docx
@@ -9,6 +9,14 @@
           <w:u w:val="single"/>
         </w:rPr>
       </w:pPr>
+    </w:p>
+    <w:p>
+      <w:pPr>
+        <w:pStyle w:val="Heading1"/>
+        <w:rPr>
+          <w:u w:val="single"/>
+        </w:rPr>
+      </w:pPr>
       <w:r>
         <w:rPr>
           <w:u w:val="single"/>
@@ -126,6 +134,18 @@
     </w:p>
     <w:p>
       <w:pPr>
+        <w:pStyle w:val="ListParagraph"/>
+        <w:spacing w:line="240" w:lineRule="auto"/>
+        <w:ind w:left="0"/>
+      </w:pPr>
+      <w:r>
+        <w:t>https://docs.google.com/presentation/d/1nePg6pjavWmxLhki0A_Ct_VN9NwXtXJdEtzfJUe6Ut0/edit?usp=sharing</w:t>
+      </w:r>
+      <w:bookmarkStart w:id="0" w:name="_GoBack"/>
+      <w:bookmarkEnd w:id="0"/>
+    </w:p>
+    <w:p>
+      <w:pPr>
         <w:spacing w:line="240" w:lineRule="auto"/>
       </w:pPr>
       <w:r>
@@ -263,6 +283,9 @@
       <w:r>
         <w:t>Hypothesis</w:t>
       </w:r>
+      <w:r>
+        <w:t>:</w:t>
+      </w:r>
     </w:p>
     <w:p>
       <w:pPr>
@@ -350,6 +373,7 @@
         <w:ind w:left="360"/>
       </w:pPr>
       <w:r>
+        <w:lastRenderedPageBreak/>
         <w:t>Th</w:t>
       </w:r>
       <w:r>
@@ -983,8 +1007,6 @@
       </w:pPr>
       <w:r>
         <w:tab/>
-      </w:r>
-      <w:r>
         <w:t>MSE: 0.789</w:t>
       </w:r>
     </w:p>
@@ -999,8 +1021,6 @@
       </w:pPr>
       <w:r>
         <w:tab/>
-      </w:r>
-      <w:r>
         <w:t>Variance Score: 0.253</w:t>
       </w:r>
     </w:p>
@@ -1088,8 +1108,6 @@
       </w:pPr>
       <w:r>
         <w:tab/>
-      </w:r>
-      <w:r>
         <w:t>MSE: 1.005</w:t>
       </w:r>
     </w:p>
@@ -1104,8 +1122,6 @@
       </w:pPr>
       <w:r>
         <w:tab/>
-      </w:r>
-      <w:r>
         <w:t>Variance Score: 0.406</w:t>
       </w:r>
     </w:p>
@@ -2844,71 +2860,79 @@
     </w:p>
     <w:p>
       <w:pPr>
+        <w:pStyle w:val="Heading2"/>
+      </w:pPr>
+      <w:r>
+        <w:t>Conclusion</w:t>
+      </w:r>
+      <w:r>
+        <w:t>:</w:t>
+      </w:r>
+    </w:p>
+    <w:p>
+      <w:pPr>
         <w:pStyle w:val="ListParagraph"/>
         <w:spacing w:line="240" w:lineRule="auto"/>
         <w:rPr>
           <w:highlight w:val="yellow"/>
         </w:rPr>
       </w:pPr>
-      <w:r>
-        <w:rPr>
-          <w:highlight w:val="yellow"/>
-        </w:rPr>
-        <w:t xml:space="preserve">In conclusion, we attempted to answer several questions that we documented here </w:t>
-      </w:r>
-    </w:p>
-    <w:p>
-      <w:pPr>
-        <w:pStyle w:val="ListParagraph"/>
-        <w:spacing w:line="240" w:lineRule="auto"/>
-      </w:pPr>
-      <w:r>
-        <w:rPr>
-          <w:highlight w:val="yellow"/>
-        </w:rPr>
-        <w:t>the analysis we did we think we can provide no statistical relation between the sentiment analysis of the text reviews and the stars averages.</w:t>
-      </w:r>
-    </w:p>
-    <w:p>
-      <w:pPr>
-        <w:pStyle w:val="ListParagraph"/>
-        <w:spacing w:line="240" w:lineRule="auto"/>
-      </w:pPr>
-    </w:p>
-    <w:p>
-      <w:pPr>
-        <w:pStyle w:val="ListParagraph"/>
-        <w:spacing w:line="240" w:lineRule="auto"/>
-      </w:pPr>
-      <w:r>
-        <w:t>If we were to continue this project we believe that we would want to investigate other options for transforming the data t</w:t>
-      </w:r>
-      <w:r>
-        <w:t>o be able to more analysis other than linear regression. Some other techniques that might provide better results could include classification models, decisions trees, principal component analysis.</w:t>
-      </w:r>
-    </w:p>
-    <w:p>
-      <w:pPr>
-        <w:pStyle w:val="ListParagraph"/>
-        <w:spacing w:line="240" w:lineRule="auto"/>
-      </w:pPr>
-    </w:p>
-    <w:p>
-      <w:pPr>
-        <w:pStyle w:val="ListParagraph"/>
-        <w:spacing w:line="240" w:lineRule="auto"/>
-      </w:pPr>
-      <w:r>
-        <w:t>https://docs.google.com/presentation/d/1nePg6pjavWmxLhki0A_Ct_VN9NwXtXJdEtzfJUe6Ut0/edit?usp=sharing</w:t>
-      </w:r>
-      <w:bookmarkStart w:id="0" w:name="_GoBack"/>
-      <w:bookmarkEnd w:id="0"/>
-    </w:p>
-    <w:p>
-      <w:pPr>
-        <w:pStyle w:val="ListParagraph"/>
-        <w:spacing w:line="240" w:lineRule="auto"/>
-      </w:pPr>
+    </w:p>
+    <w:p>
+      <w:pPr>
+        <w:spacing w:line="240" w:lineRule="auto"/>
+        <w:ind w:left="360"/>
+      </w:pPr>
+      <w:r>
+        <w:t>There was n</w:t>
+      </w:r>
+      <w:r>
+        <w:t xml:space="preserve">o significant </w:t>
+      </w:r>
+      <w:r>
+        <w:t>relationship</w:t>
+      </w:r>
+      <w:r>
+        <w:t xml:space="preserve"> found between the sentiment analysis of the individual text reviews and the individual star ratings. </w:t>
+      </w:r>
+      <w:r>
+        <w:t xml:space="preserve">There was a correlation discovered between the average sentiment analysis and average star rating per business. After performing this analysis, we were unable to prove that the contributions made by elite users is significantly different than the total contributions by all users. </w:t>
+      </w:r>
+      <w:r>
+        <w:t xml:space="preserve">If we were to continue this project we believe that we would want to investigate other </w:t>
+      </w:r>
+      <w:r>
+        <w:t>methods of</w:t>
+      </w:r>
+      <w:r>
+        <w:t xml:space="preserve"> transforming </w:t>
+      </w:r>
+      <w:r>
+        <w:t>and modeling the data</w:t>
+      </w:r>
+      <w:r>
+        <w:t xml:space="preserve">. Some other techniques that </w:t>
+      </w:r>
+      <w:r>
+        <w:t>we would try</w:t>
+      </w:r>
+      <w:r>
+        <w:t xml:space="preserve"> </w:t>
+      </w:r>
+      <w:proofErr w:type="gramStart"/>
+      <w:r>
+        <w:t>include</w:t>
+      </w:r>
+      <w:proofErr w:type="gramEnd"/>
+      <w:r>
+        <w:t xml:space="preserve"> classification models, decisions trees, </w:t>
+      </w:r>
+      <w:r>
+        <w:t xml:space="preserve">and </w:t>
+      </w:r>
+      <w:r>
+        <w:t>principal component analysis.</w:t>
+      </w:r>
     </w:p>
     <w:p>
       <w:pPr>
@@ -3066,6 +3090,146 @@
     </w:lvl>
   </w:abstractNum>
   <w:abstractNum w:abstractNumId="1" w15:restartNumberingAfterBreak="0">
+    <w:nsid w:val="0BE56FAC"/>
+    <w:multiLevelType w:val="hybridMultilevel"/>
+    <w:tmpl w:val="CA12B632"/>
+    <w:lvl w:ilvl="0" w:tplc="277409BE">
+      <w:start w:val="1"/>
+      <w:numFmt w:val="bullet"/>
+      <w:lvlText w:val="•"/>
+      <w:lvlJc w:val="left"/>
+      <w:pPr>
+        <w:tabs>
+          <w:tab w:val="num" w:pos="720"/>
+        </w:tabs>
+        <w:ind w:left="720" w:hanging="360"/>
+      </w:pPr>
+      <w:rPr>
+        <w:rFonts w:ascii="Arial" w:hAnsi="Arial" w:hint="default"/>
+      </w:rPr>
+    </w:lvl>
+    <w:lvl w:ilvl="1" w:tplc="12BC02D8" w:tentative="1">
+      <w:start w:val="1"/>
+      <w:numFmt w:val="bullet"/>
+      <w:lvlText w:val="•"/>
+      <w:lvlJc w:val="left"/>
+      <w:pPr>
+        <w:tabs>
+          <w:tab w:val="num" w:pos="1440"/>
+        </w:tabs>
+        <w:ind w:left="1440" w:hanging="360"/>
+      </w:pPr>
+      <w:rPr>
+        <w:rFonts w:ascii="Arial" w:hAnsi="Arial" w:hint="default"/>
+      </w:rPr>
+    </w:lvl>
+    <w:lvl w:ilvl="2" w:tplc="511E8380" w:tentative="1">
+      <w:start w:val="1"/>
+      <w:numFmt w:val="bullet"/>
+      <w:lvlText w:val="•"/>
+      <w:lvlJc w:val="left"/>
+      <w:pPr>
+        <w:tabs>
+          <w:tab w:val="num" w:pos="2160"/>
+        </w:tabs>
+        <w:ind w:left="2160" w:hanging="360"/>
+      </w:pPr>
+      <w:rPr>
+        <w:rFonts w:ascii="Arial" w:hAnsi="Arial" w:hint="default"/>
+      </w:rPr>
+    </w:lvl>
+    <w:lvl w:ilvl="3" w:tplc="3E58379E" w:tentative="1">
+      <w:start w:val="1"/>
+      <w:numFmt w:val="bullet"/>
+      <w:lvlText w:val="•"/>
+      <w:lvlJc w:val="left"/>
+      <w:pPr>
+        <w:tabs>
+          <w:tab w:val="num" w:pos="2880"/>
+        </w:tabs>
+        <w:ind w:left="2880" w:hanging="360"/>
+      </w:pPr>
+      <w:rPr>
+        <w:rFonts w:ascii="Arial" w:hAnsi="Arial" w:hint="default"/>
+      </w:rPr>
+    </w:lvl>
+    <w:lvl w:ilvl="4" w:tplc="254AD2BE" w:tentative="1">
+      <w:start w:val="1"/>
+      <w:numFmt w:val="bullet"/>
+      <w:lvlText w:val="•"/>
+      <w:lvlJc w:val="left"/>
+      <w:pPr>
+        <w:tabs>
+          <w:tab w:val="num" w:pos="3600"/>
+        </w:tabs>
+        <w:ind w:left="3600" w:hanging="360"/>
+      </w:pPr>
+      <w:rPr>
+        <w:rFonts w:ascii="Arial" w:hAnsi="Arial" w:hint="default"/>
+      </w:rPr>
+    </w:lvl>
+    <w:lvl w:ilvl="5" w:tplc="77E05C00" w:tentative="1">
+      <w:start w:val="1"/>
+      <w:numFmt w:val="bullet"/>
+      <w:lvlText w:val="•"/>
+      <w:lvlJc w:val="left"/>
+      <w:pPr>
+        <w:tabs>
+          <w:tab w:val="num" w:pos="4320"/>
+        </w:tabs>
+        <w:ind w:left="4320" w:hanging="360"/>
+      </w:pPr>
+      <w:rPr>
+        <w:rFonts w:ascii="Arial" w:hAnsi="Arial" w:hint="default"/>
+      </w:rPr>
+    </w:lvl>
+    <w:lvl w:ilvl="6" w:tplc="CC5C96CA" w:tentative="1">
+      <w:start w:val="1"/>
+      <w:numFmt w:val="bullet"/>
+      <w:lvlText w:val="•"/>
+      <w:lvlJc w:val="left"/>
+      <w:pPr>
+        <w:tabs>
+          <w:tab w:val="num" w:pos="5040"/>
+        </w:tabs>
+        <w:ind w:left="5040" w:hanging="360"/>
+      </w:pPr>
+      <w:rPr>
+        <w:rFonts w:ascii="Arial" w:hAnsi="Arial" w:hint="default"/>
+      </w:rPr>
+    </w:lvl>
+    <w:lvl w:ilvl="7" w:tplc="541AD4E0" w:tentative="1">
+      <w:start w:val="1"/>
+      <w:numFmt w:val="bullet"/>
+      <w:lvlText w:val="•"/>
+      <w:lvlJc w:val="left"/>
+      <w:pPr>
+        <w:tabs>
+          <w:tab w:val="num" w:pos="5760"/>
+        </w:tabs>
+        <w:ind w:left="5760" w:hanging="360"/>
+      </w:pPr>
+      <w:rPr>
+        <w:rFonts w:ascii="Arial" w:hAnsi="Arial" w:hint="default"/>
+      </w:rPr>
+    </w:lvl>
+    <w:lvl w:ilvl="8" w:tplc="45B81AB0" w:tentative="1">
+      <w:start w:val="1"/>
+      <w:numFmt w:val="bullet"/>
+      <w:lvlText w:val="•"/>
+      <w:lvlJc w:val="left"/>
+      <w:pPr>
+        <w:tabs>
+          <w:tab w:val="num" w:pos="6480"/>
+        </w:tabs>
+        <w:ind w:left="6480" w:hanging="360"/>
+      </w:pPr>
+      <w:rPr>
+        <w:rFonts w:ascii="Arial" w:hAnsi="Arial" w:hint="default"/>
+      </w:rPr>
+    </w:lvl>
+  </w:abstractNum>
+  <w:abstractNum w:abstractNumId="2" w15:restartNumberingAfterBreak="0">
     <w:nsid w:val="1EC76456"/>
     <w:multiLevelType w:val="hybridMultilevel"/>
     <w:tmpl w:val="22CA03FC"/>
@@ -3154,7 +3318,7 @@
       </w:pPr>
     </w:lvl>
   </w:abstractNum>
-  <w:abstractNum w:abstractNumId="2" w15:restartNumberingAfterBreak="0">
+  <w:abstractNum w:abstractNumId="3" w15:restartNumberingAfterBreak="0">
     <w:nsid w:val="278E2A2D"/>
     <w:multiLevelType w:val="hybridMultilevel"/>
     <w:tmpl w:val="36D88C08"/>
@@ -3243,7 +3407,7 @@
       </w:pPr>
     </w:lvl>
   </w:abstractNum>
-  <w:abstractNum w:abstractNumId="3" w15:restartNumberingAfterBreak="0">
+  <w:abstractNum w:abstractNumId="4" w15:restartNumberingAfterBreak="0">
     <w:nsid w:val="32726D77"/>
     <w:multiLevelType w:val="hybridMultilevel"/>
     <w:tmpl w:val="8FA680E8"/>
@@ -3356,7 +3520,7 @@
       </w:rPr>
     </w:lvl>
   </w:abstractNum>
-  <w:abstractNum w:abstractNumId="4" w15:restartNumberingAfterBreak="0">
+  <w:abstractNum w:abstractNumId="5" w15:restartNumberingAfterBreak="0">
     <w:nsid w:val="5D3D49EB"/>
     <w:multiLevelType w:val="hybridMultilevel"/>
     <w:tmpl w:val="85769746"/>
@@ -3443,19 +3607,22 @@
     </w:lvl>
   </w:abstractNum>
   <w:num w:numId="1">
-    <w:abstractNumId w:val="3"/>
+    <w:abstractNumId w:val="4"/>
   </w:num>
   <w:num w:numId="2">
     <w:abstractNumId w:val="0"/>
   </w:num>
   <w:num w:numId="3">
-    <w:abstractNumId w:val="1"/>
+    <w:abstractNumId w:val="2"/>
   </w:num>
   <w:num w:numId="4">
-    <w:abstractNumId w:val="2"/>
+    <w:abstractNumId w:val="3"/>
   </w:num>
   <w:num w:numId="5">
-    <w:abstractNumId w:val="4"/>
+    <w:abstractNumId w:val="5"/>
+  </w:num>
+  <w:num w:numId="6">
+    <w:abstractNumId w:val="1"/>
   </w:num>
 </w:numbering>
 </file>
@@ -3904,7 +4071,6 @@
   <w:style w:type="character" w:default="1" w:styleId="DefaultParagraphFont">
     <w:name w:val="Default Paragraph Font"/>
     <w:uiPriority w:val="1"/>
-    <w:semiHidden/>
     <w:unhideWhenUsed/>
   </w:style>
   <w:style w:type="table" w:default="1" w:styleId="TableNormal">
@@ -4268,7 +4434,7 @@
 </file>
 
 <file path=customXml/itemProps1.xml><?xml version="1.0" encoding="utf-8"?>
-<ds:datastoreItem xmlns:ds="http://schemas.openxmlformats.org/officeDocument/2006/customXml" ds:itemID="{E0D349B5-7B80-480D-BB6C-1E6EF6C5C6F6}">
+<ds:datastoreItem xmlns:ds="http://schemas.openxmlformats.org/officeDocument/2006/customXml" ds:itemID="{863C2879-769B-422A-A22D-FD630CBC38B6}">
   <ds:schemaRefs>
     <ds:schemaRef ds:uri="http://schemas.openxmlformats.org/officeDocument/2006/bibliography"/>
   </ds:schemaRefs>

</xml_diff>